<commit_message>
add java and sql
</commit_message>
<xml_diff>
--- a/automatic_office/doc_file/创兴银行香港ODS项目周报_董坚_fromEndStr.docx
+++ b/automatic_office/doc_file/创兴银行香港ODS项目周报_董坚_fromEndStr.docx
@@ -105,16 +105,8 @@
           <w:szCs w:val="24"/>
         </w:rPr>
       </w:pPr>
-      <w:r>
-        <w:rPr>
-          <w:rFonts w:ascii="Calibri" w:eastAsia="宋体" w:hAnsi="Calibri" w:cs="Calibri" w:hint="eastAsia"/>
-          <w:color w:val="000000"/>
-          <w:kern w:val="0"/>
-          <w:sz w:val="24"/>
-          <w:szCs w:val="24"/>
-        </w:rPr>
-        <w:t>;</w:t>
-      </w:r>
+      <w:bookmarkStart w:id="0" w:name="_GoBack"/>
+      <w:bookmarkEnd w:id="0"/>
     </w:p>
     <w:p>
       <w:pPr>
@@ -248,8 +240,6 @@
         </w:rPr>
         <w:t xml:space="preserve"> </w:t>
       </w:r>
-      <w:bookmarkStart w:id="0" w:name="_GoBack"/>
-      <w:bookmarkEnd w:id="0"/>
     </w:p>
     <w:p>
       <w:pPr>
@@ -271,9 +261,9 @@
       <w:r>
         <w:t xml:space="preserve"> </w:t>
       </w:r>
-      <w:bookmarkStart w:id="1" w:name="_MON_1581230084"/>
+      <w:bookmarkStart w:id="1" w:name="_MON_1647973397"/>
       <w:bookmarkEnd w:id="1"/>
-      <w:bookmarkStart w:id="2" w:name="_MON_1647973397"/>
+      <w:bookmarkStart w:id="2" w:name="_MON_1581230084"/>
       <w:bookmarkEnd w:id="2"/>
       <w:r>
         <w:object w:dxaOrig="1157" w:dyaOrig="970">
@@ -296,10 +286,10 @@
             <v:path o:extrusionok="f" gradientshapeok="t" o:connecttype="rect"/>
             <o:lock v:ext="edit" aspectratio="t"/>
           </v:shapetype>
-          <v:shape id="_x0000_i1025" type="#_x0000_t75" style="width:57.75pt;height:48pt" o:ole="">
+          <v:shape id="_x0000_i1025" type="#_x0000_t75" style="width:57.8pt;height:48pt" o:ole="">
             <v:imagedata r:id="rId8" o:title=""/>
           </v:shape>
-          <o:OLEObject Type="Embed" ProgID="Excel.Sheet.12" ShapeID="_x0000_i1025" DrawAspect="Icon" ObjectID="_1681816716" r:id="rId9"/>
+          <o:OLEObject Type="Embed" ProgID="Excel.Sheet.12" ShapeID="_x0000_i1025" DrawAspect="Icon" ObjectID="_1689507995" r:id="rId9"/>
         </w:object>
       </w:r>
     </w:p>

</xml_diff>